<commit_message>
Actualización del documento de word
</commit_message>
<xml_diff>
--- a/PAW_Tarea2.docx
+++ b/PAW_Tarea2.docx
@@ -165,11 +165,66 @@
           </wp:inline>
         </w:drawing>
       </w:r>
-    </w:p>
-    <w:p>
       <w:bookmarkStart w:id="0" w:name="_GoBack"/>
       <w:bookmarkEnd w:id="0"/>
     </w:p>
+    <w:p/>
+    <w:p>
+      <w:r>
+        <w:t>Creación de clases de validación, acción y especificación.</w:t>
+      </w:r>
+    </w:p>
+    <w:p>
+      <w:r>
+        <w:rPr>
+          <w:noProof/>
+          <w:lang w:eastAsia="es-CR"/>
+        </w:rPr>
+        <w:drawing>
+          <wp:inline distT="0" distB="0" distL="0" distR="0" wp14:anchorId="7E39944F" wp14:editId="41A369F0">
+            <wp:extent cx="5788550" cy="3156530"/>
+            <wp:effectExtent l="0" t="0" r="3175" b="6350"/>
+            <wp:docPr id="4" name="Imagen 4"/>
+            <wp:cNvGraphicFramePr>
+              <a:graphicFrameLocks xmlns:a="http://schemas.openxmlformats.org/drawingml/2006/main" noChangeAspect="1"/>
+            </wp:cNvGraphicFramePr>
+            <a:graphic xmlns:a="http://schemas.openxmlformats.org/drawingml/2006/main">
+              <a:graphicData uri="http://schemas.openxmlformats.org/drawingml/2006/picture">
+                <pic:pic xmlns:pic="http://schemas.openxmlformats.org/drawingml/2006/picture">
+                  <pic:nvPicPr>
+                    <pic:cNvPr id="1" name=""/>
+                    <pic:cNvPicPr/>
+                  </pic:nvPicPr>
+                  <pic:blipFill rotWithShape="1">
+                    <a:blip r:embed="rId7"/>
+                    <a:srcRect r="14425"/>
+                    <a:stretch/>
+                  </pic:blipFill>
+                  <pic:spPr bwMode="auto">
+                    <a:xfrm>
+                      <a:off x="0" y="0"/>
+                      <a:ext cx="5801430" cy="3163553"/>
+                    </a:xfrm>
+                    <a:prstGeom prst="rect">
+                      <a:avLst/>
+                    </a:prstGeom>
+                    <a:ln>
+                      <a:noFill/>
+                    </a:ln>
+                    <a:extLst>
+                      <a:ext uri="{53640926-AAD7-44D8-BBD7-CCE9431645EC}">
+                        <a14:shadowObscured xmlns:a14="http://schemas.microsoft.com/office/drawing/2010/main"/>
+                      </a:ext>
+                    </a:extLst>
+                  </pic:spPr>
+                </pic:pic>
+              </a:graphicData>
+            </a:graphic>
+          </wp:inline>
+        </w:drawing>
+      </w:r>
+    </w:p>
+    <w:p/>
     <w:sectPr>
       <w:pgSz w:w="12240" w:h="15840"/>
       <w:pgMar w:top="1417" w:right="1701" w:bottom="1417" w:left="1701" w:header="708" w:footer="708" w:gutter="0"/>

</xml_diff>

<commit_message>
update word Unit test
update word Unit test
</commit_message>
<xml_diff>
--- a/PAW_Tarea2.docx
+++ b/PAW_Tarea2.docx
@@ -1,6 +1,6 @@
 
 <file path=word/document.xml><?xml version="1.0" encoding="utf-8"?>
-<w:document xmlns:wpc="http://schemas.microsoft.com/office/word/2010/wordprocessingCanvas" xmlns:cx="http://schemas.microsoft.com/office/drawing/2014/chartex" xmlns:mc="http://schemas.openxmlformats.org/markup-compatibility/2006" xmlns:o="urn:schemas-microsoft-com:office:office" xmlns:r="http://schemas.openxmlformats.org/officeDocument/2006/relationships" xmlns:m="http://schemas.openxmlformats.org/officeDocument/2006/math" xmlns:v="urn:schemas-microsoft-com:vml" xmlns:wp14="http://schemas.microsoft.com/office/word/2010/wordprocessingDrawing" xmlns:wp="http://schemas.openxmlformats.org/drawingml/2006/wordprocessingDrawing" xmlns:w10="urn:schemas-microsoft-com:office:word" xmlns:w="http://schemas.openxmlformats.org/wordprocessingml/2006/main" xmlns:w14="http://schemas.microsoft.com/office/word/2010/wordml" xmlns:w15="http://schemas.microsoft.com/office/word/2012/wordml" xmlns:w16se="http://schemas.microsoft.com/office/word/2015/wordml/symex" xmlns:wpg="http://schemas.microsoft.com/office/word/2010/wordprocessingGroup" xmlns:wpi="http://schemas.microsoft.com/office/word/2010/wordprocessingInk" xmlns:wne="http://schemas.microsoft.com/office/word/2006/wordml" xmlns:wps="http://schemas.microsoft.com/office/word/2010/wordprocessingShape" mc:Ignorable="w14 w15 w16se wp14">
+<w:document xmlns:wpc="http://schemas.microsoft.com/office/word/2010/wordprocessingCanvas" xmlns:cx="http://schemas.microsoft.com/office/drawing/2014/chartex" xmlns:cx1="http://schemas.microsoft.com/office/drawing/2015/9/8/chartex" xmlns:cx2="http://schemas.microsoft.com/office/drawing/2015/10/21/chartex" xmlns:cx3="http://schemas.microsoft.com/office/drawing/2016/5/9/chartex" xmlns:cx4="http://schemas.microsoft.com/office/drawing/2016/5/10/chartex" xmlns:cx5="http://schemas.microsoft.com/office/drawing/2016/5/11/chartex" xmlns:cx6="http://schemas.microsoft.com/office/drawing/2016/5/12/chartex" xmlns:cx7="http://schemas.microsoft.com/office/drawing/2016/5/13/chartex" xmlns:cx8="http://schemas.microsoft.com/office/drawing/2016/5/14/chartex" xmlns:mc="http://schemas.openxmlformats.org/markup-compatibility/2006" xmlns:aink="http://schemas.microsoft.com/office/drawing/2016/ink" xmlns:am3d="http://schemas.microsoft.com/office/drawing/2017/model3d" xmlns:o="urn:schemas-microsoft-com:office:office" xmlns:r="http://schemas.openxmlformats.org/officeDocument/2006/relationships" xmlns:m="http://schemas.openxmlformats.org/officeDocument/2006/math" xmlns:v="urn:schemas-microsoft-com:vml" xmlns:wp14="http://schemas.microsoft.com/office/word/2010/wordprocessingDrawing" xmlns:wp="http://schemas.openxmlformats.org/drawingml/2006/wordprocessingDrawing" xmlns:w10="urn:schemas-microsoft-com:office:word" xmlns:w="http://schemas.openxmlformats.org/wordprocessingml/2006/main" xmlns:w14="http://schemas.microsoft.com/office/word/2010/wordml" xmlns:w15="http://schemas.microsoft.com/office/word/2012/wordml" xmlns:w16cid="http://schemas.microsoft.com/office/word/2016/wordml/cid" xmlns:w16se="http://schemas.microsoft.com/office/word/2015/wordml/symex" xmlns:wpg="http://schemas.microsoft.com/office/word/2010/wordprocessingGroup" xmlns:wpi="http://schemas.microsoft.com/office/word/2010/wordprocessingInk" xmlns:wne="http://schemas.microsoft.com/office/word/2006/wordml" xmlns:wps="http://schemas.microsoft.com/office/word/2010/wordprocessingShape" mc:Ignorable="w14 w15 w16se w16cid wp14">
   <w:body>
     <w:p>
       <w:r>
@@ -32,7 +32,7 @@
                     <pic:cNvPicPr/>
                   </pic:nvPicPr>
                   <pic:blipFill rotWithShape="1">
-                    <a:blip r:embed="rId4"/>
+                    <a:blip r:embed="rId6"/>
                     <a:srcRect l="20830" t="11335" r="20506" b="22141"/>
                     <a:stretch/>
                   </pic:blipFill>
@@ -87,7 +87,7 @@
                     <pic:cNvPicPr/>
                   </pic:nvPicPr>
                   <pic:blipFill rotWithShape="1">
-                    <a:blip r:embed="rId5"/>
+                    <a:blip r:embed="rId7"/>
                     <a:srcRect l="22952" t="12343" r="23487" b="25937"/>
                     <a:stretch/>
                   </pic:blipFill>
@@ -116,6 +116,7 @@
       </w:r>
     </w:p>
     <w:p>
+      <w:bookmarkStart w:id="0" w:name="_GoBack"/>
       <w:r>
         <w:rPr>
           <w:noProof/>
@@ -138,7 +139,7 @@
                     <pic:cNvPicPr/>
                   </pic:nvPicPr>
                   <pic:blipFill rotWithShape="1">
-                    <a:blip r:embed="rId6"/>
+                    <a:blip r:embed="rId8"/>
                     <a:srcRect l="81750" t="-1259" b="40768"/>
                     <a:stretch/>
                   </pic:blipFill>
@@ -165,9 +166,8 @@
           </wp:inline>
         </w:drawing>
       </w:r>
-      <w:bookmarkStart w:id="0" w:name="_GoBack"/>
-      <w:bookmarkEnd w:id="0"/>
-    </w:p>
+    </w:p>
+    <w:bookmarkEnd w:id="0"/>
     <w:p/>
     <w:p>
       <w:r>
@@ -196,7 +196,7 @@
                     <pic:cNvPicPr/>
                   </pic:nvPicPr>
                   <pic:blipFill rotWithShape="1">
-                    <a:blip r:embed="rId7"/>
+                    <a:blip r:embed="rId9"/>
                     <a:srcRect r="14425"/>
                     <a:stretch/>
                   </pic:blipFill>
@@ -225,6 +225,80 @@
       </w:r>
     </w:p>
     <w:p/>
+    <w:p/>
+    <w:p>
+      <w:proofErr w:type="spellStart"/>
+      <w:r>
+        <w:t>Unit</w:t>
+      </w:r>
+      <w:proofErr w:type="spellEnd"/>
+      <w:r>
+        <w:t xml:space="preserve"> </w:t>
+      </w:r>
+      <w:proofErr w:type="spellStart"/>
+      <w:r>
+        <w:t>Testing</w:t>
+      </w:r>
+      <w:proofErr w:type="spellEnd"/>
+      <w:r>
+        <w:t xml:space="preserve"> </w:t>
+      </w:r>
+      <w:proofErr w:type="spellStart"/>
+      <w:r>
+        <w:t>results</w:t>
+      </w:r>
+      <w:proofErr w:type="spellEnd"/>
+    </w:p>
+    <w:p>
+      <w:r>
+        <w:rPr>
+          <w:noProof/>
+        </w:rPr>
+        <w:lastRenderedPageBreak/>
+        <w:drawing>
+          <wp:inline distT="0" distB="0" distL="0" distR="0" wp14:anchorId="5E54079F" wp14:editId="78ECD59C">
+            <wp:extent cx="4579620" cy="3156585"/>
+            <wp:effectExtent l="0" t="0" r="0" b="5715"/>
+            <wp:docPr id="5" name="Picture 5"/>
+            <wp:cNvGraphicFramePr>
+              <a:graphicFrameLocks xmlns:a="http://schemas.openxmlformats.org/drawingml/2006/main" noChangeAspect="1"/>
+            </wp:cNvGraphicFramePr>
+            <a:graphic xmlns:a="http://schemas.openxmlformats.org/drawingml/2006/main">
+              <a:graphicData uri="http://schemas.openxmlformats.org/drawingml/2006/picture">
+                <pic:pic xmlns:pic="http://schemas.openxmlformats.org/drawingml/2006/picture">
+                  <pic:nvPicPr>
+                    <pic:cNvPr id="1" name=""/>
+                    <pic:cNvPicPr/>
+                  </pic:nvPicPr>
+                  <pic:blipFill rotWithShape="1">
+                    <a:blip r:embed="rId10"/>
+                    <a:srcRect l="10998" r="7400"/>
+                    <a:stretch/>
+                  </pic:blipFill>
+                  <pic:spPr bwMode="auto">
+                    <a:xfrm>
+                      <a:off x="0" y="0"/>
+                      <a:ext cx="4579620" cy="3156585"/>
+                    </a:xfrm>
+                    <a:prstGeom prst="rect">
+                      <a:avLst/>
+                    </a:prstGeom>
+                    <a:ln>
+                      <a:noFill/>
+                    </a:ln>
+                    <a:extLst>
+                      <a:ext uri="{53640926-AAD7-44D8-BBD7-CCE9431645EC}">
+                        <a14:shadowObscured xmlns:a14="http://schemas.microsoft.com/office/drawing/2010/main"/>
+                      </a:ext>
+                    </a:extLst>
+                  </pic:spPr>
+                </pic:pic>
+              </a:graphicData>
+            </a:graphic>
+          </wp:inline>
+        </w:drawing>
+      </w:r>
+    </w:p>
     <w:sectPr>
       <w:pgSz w:w="12240" w:h="15840"/>
       <w:pgMar w:top="1417" w:right="1701" w:bottom="1417" w:left="1701" w:header="708" w:footer="708" w:gutter="0"/>
@@ -235,8 +309,58 @@
 </w:document>
 </file>
 
+<file path=word/endnotes.xml><?xml version="1.0" encoding="utf-8"?>
+<w:endnotes xmlns:wpc="http://schemas.microsoft.com/office/word/2010/wordprocessingCanvas" xmlns:cx="http://schemas.microsoft.com/office/drawing/2014/chartex" xmlns:cx1="http://schemas.microsoft.com/office/drawing/2015/9/8/chartex" xmlns:cx2="http://schemas.microsoft.com/office/drawing/2015/10/21/chartex" xmlns:cx3="http://schemas.microsoft.com/office/drawing/2016/5/9/chartex" xmlns:cx4="http://schemas.microsoft.com/office/drawing/2016/5/10/chartex" xmlns:cx5="http://schemas.microsoft.com/office/drawing/2016/5/11/chartex" xmlns:cx6="http://schemas.microsoft.com/office/drawing/2016/5/12/chartex" xmlns:cx7="http://schemas.microsoft.com/office/drawing/2016/5/13/chartex" xmlns:cx8="http://schemas.microsoft.com/office/drawing/2016/5/14/chartex" xmlns:mc="http://schemas.openxmlformats.org/markup-compatibility/2006" xmlns:aink="http://schemas.microsoft.com/office/drawing/2016/ink" xmlns:am3d="http://schemas.microsoft.com/office/drawing/2017/model3d" xmlns:o="urn:schemas-microsoft-com:office:office" xmlns:r="http://schemas.openxmlformats.org/officeDocument/2006/relationships" xmlns:m="http://schemas.openxmlformats.org/officeDocument/2006/math" xmlns:v="urn:schemas-microsoft-com:vml" xmlns:wp14="http://schemas.microsoft.com/office/word/2010/wordprocessingDrawing" xmlns:wp="http://schemas.openxmlformats.org/drawingml/2006/wordprocessingDrawing" xmlns:w10="urn:schemas-microsoft-com:office:word" xmlns:w="http://schemas.openxmlformats.org/wordprocessingml/2006/main" xmlns:w14="http://schemas.microsoft.com/office/word/2010/wordml" xmlns:w15="http://schemas.microsoft.com/office/word/2012/wordml" xmlns:w16cid="http://schemas.microsoft.com/office/word/2016/wordml/cid" xmlns:w16se="http://schemas.microsoft.com/office/word/2015/wordml/symex" xmlns:wpg="http://schemas.microsoft.com/office/word/2010/wordprocessingGroup" xmlns:wpi="http://schemas.microsoft.com/office/word/2010/wordprocessingInk" xmlns:wne="http://schemas.microsoft.com/office/word/2006/wordml" xmlns:wps="http://schemas.microsoft.com/office/word/2010/wordprocessingShape" mc:Ignorable="w14 w15 w16se w16cid wp14">
+  <w:endnote w:type="separator" w:id="-1">
+    <w:p>
+      <w:pPr>
+        <w:spacing w:after="0" w:line="240" w:lineRule="auto"/>
+      </w:pPr>
+      <w:r>
+        <w:separator/>
+      </w:r>
+    </w:p>
+  </w:endnote>
+  <w:endnote w:type="continuationSeparator" w:id="0">
+    <w:p>
+      <w:pPr>
+        <w:spacing w:after="0" w:line="240" w:lineRule="auto"/>
+      </w:pPr>
+      <w:r>
+        <w:continuationSeparator/>
+      </w:r>
+    </w:p>
+  </w:endnote>
+</w:endnotes>
+</file>
+
+<file path=word/footnotes.xml><?xml version="1.0" encoding="utf-8"?>
+<w:footnotes xmlns:wpc="http://schemas.microsoft.com/office/word/2010/wordprocessingCanvas" xmlns:cx="http://schemas.microsoft.com/office/drawing/2014/chartex" xmlns:cx1="http://schemas.microsoft.com/office/drawing/2015/9/8/chartex" xmlns:cx2="http://schemas.microsoft.com/office/drawing/2015/10/21/chartex" xmlns:cx3="http://schemas.microsoft.com/office/drawing/2016/5/9/chartex" xmlns:cx4="http://schemas.microsoft.com/office/drawing/2016/5/10/chartex" xmlns:cx5="http://schemas.microsoft.com/office/drawing/2016/5/11/chartex" xmlns:cx6="http://schemas.microsoft.com/office/drawing/2016/5/12/chartex" xmlns:cx7="http://schemas.microsoft.com/office/drawing/2016/5/13/chartex" xmlns:cx8="http://schemas.microsoft.com/office/drawing/2016/5/14/chartex" xmlns:mc="http://schemas.openxmlformats.org/markup-compatibility/2006" xmlns:aink="http://schemas.microsoft.com/office/drawing/2016/ink" xmlns:am3d="http://schemas.microsoft.com/office/drawing/2017/model3d" xmlns:o="urn:schemas-microsoft-com:office:office" xmlns:r="http://schemas.openxmlformats.org/officeDocument/2006/relationships" xmlns:m="http://schemas.openxmlformats.org/officeDocument/2006/math" xmlns:v="urn:schemas-microsoft-com:vml" xmlns:wp14="http://schemas.microsoft.com/office/word/2010/wordprocessingDrawing" xmlns:wp="http://schemas.openxmlformats.org/drawingml/2006/wordprocessingDrawing" xmlns:w10="urn:schemas-microsoft-com:office:word" xmlns:w="http://schemas.openxmlformats.org/wordprocessingml/2006/main" xmlns:w14="http://schemas.microsoft.com/office/word/2010/wordml" xmlns:w15="http://schemas.microsoft.com/office/word/2012/wordml" xmlns:w16cid="http://schemas.microsoft.com/office/word/2016/wordml/cid" xmlns:w16se="http://schemas.microsoft.com/office/word/2015/wordml/symex" xmlns:wpg="http://schemas.microsoft.com/office/word/2010/wordprocessingGroup" xmlns:wpi="http://schemas.microsoft.com/office/word/2010/wordprocessingInk" xmlns:wne="http://schemas.microsoft.com/office/word/2006/wordml" xmlns:wps="http://schemas.microsoft.com/office/word/2010/wordprocessingShape" mc:Ignorable="w14 w15 w16se w16cid wp14">
+  <w:footnote w:type="separator" w:id="-1">
+    <w:p>
+      <w:pPr>
+        <w:spacing w:after="0" w:line="240" w:lineRule="auto"/>
+      </w:pPr>
+      <w:r>
+        <w:separator/>
+      </w:r>
+    </w:p>
+  </w:footnote>
+  <w:footnote w:type="continuationSeparator" w:id="0">
+    <w:p>
+      <w:pPr>
+        <w:spacing w:after="0" w:line="240" w:lineRule="auto"/>
+      </w:pPr>
+      <w:r>
+        <w:continuationSeparator/>
+      </w:r>
+    </w:p>
+  </w:footnote>
+</w:footnotes>
+</file>
+
 <file path=word/styles.xml><?xml version="1.0" encoding="utf-8"?>
-<w:styles xmlns:mc="http://schemas.openxmlformats.org/markup-compatibility/2006" xmlns:r="http://schemas.openxmlformats.org/officeDocument/2006/relationships" xmlns:w="http://schemas.openxmlformats.org/wordprocessingml/2006/main" xmlns:w14="http://schemas.microsoft.com/office/word/2010/wordml" xmlns:w15="http://schemas.microsoft.com/office/word/2012/wordml" xmlns:w16se="http://schemas.microsoft.com/office/word/2015/wordml/symex" mc:Ignorable="w14 w15 w16se">
+<w:styles xmlns:mc="http://schemas.openxmlformats.org/markup-compatibility/2006" xmlns:r="http://schemas.openxmlformats.org/officeDocument/2006/relationships" xmlns:w="http://schemas.openxmlformats.org/wordprocessingml/2006/main" xmlns:w14="http://schemas.microsoft.com/office/word/2010/wordml" xmlns:w15="http://schemas.microsoft.com/office/word/2012/wordml" xmlns:w16cid="http://schemas.microsoft.com/office/word/2016/wordml/cid" xmlns:w16se="http://schemas.microsoft.com/office/word/2015/wordml/symex" mc:Ignorable="w14 w15 w16se w16cid">
   <w:docDefaults>
     <w:rPrDefault>
       <w:rPr>
@@ -252,7 +376,7 @@
       </w:pPr>
     </w:pPrDefault>
   </w:docDefaults>
-  <w:latentStyles w:defLockedState="0" w:defUIPriority="99" w:defSemiHidden="0" w:defUnhideWhenUsed="0" w:defQFormat="0" w:count="371">
+  <w:latentStyles w:defLockedState="0" w:defUIPriority="99" w:defSemiHidden="0" w:defUnhideWhenUsed="0" w:defQFormat="0" w:count="375">
     <w:lsdException w:name="Normal" w:uiPriority="0" w:qFormat="1"/>
     <w:lsdException w:name="heading 1" w:uiPriority="9" w:qFormat="1"/>
     <w:lsdException w:name="heading 2" w:semiHidden="1" w:uiPriority="9" w:unhideWhenUsed="1" w:qFormat="1"/>
@@ -358,7 +482,6 @@
     <w:lsdException w:name="HTML Sample" w:semiHidden="1" w:unhideWhenUsed="1"/>
     <w:lsdException w:name="HTML Typewriter" w:semiHidden="1" w:unhideWhenUsed="1"/>
     <w:lsdException w:name="HTML Variable" w:semiHidden="1" w:unhideWhenUsed="1"/>
-    <w:lsdException w:name="Normal Table" w:semiHidden="1" w:unhideWhenUsed="1"/>
     <w:lsdException w:name="annotation subject" w:semiHidden="1" w:unhideWhenUsed="1"/>
     <w:lsdException w:name="No List" w:semiHidden="1" w:unhideWhenUsed="1"/>
     <w:lsdException w:name="Outline List 1" w:semiHidden="1" w:unhideWhenUsed="1"/>
@@ -402,10 +525,8 @@
     <w:lsdException w:name="Table Elegant" w:semiHidden="1" w:unhideWhenUsed="1"/>
     <w:lsdException w:name="Table Professional" w:semiHidden="1" w:unhideWhenUsed="1"/>
     <w:lsdException w:name="Table Subtle 1" w:semiHidden="1" w:unhideWhenUsed="1"/>
-    <w:lsdException w:name="Table Subtle 2" w:semiHidden="1" w:unhideWhenUsed="1"/>
     <w:lsdException w:name="Table Web 1" w:semiHidden="1" w:unhideWhenUsed="1"/>
     <w:lsdException w:name="Table Web 2" w:semiHidden="1" w:unhideWhenUsed="1"/>
-    <w:lsdException w:name="Table Web 3" w:semiHidden="1" w:unhideWhenUsed="1"/>
     <w:lsdException w:name="Balloon Text" w:semiHidden="1" w:unhideWhenUsed="1"/>
     <w:lsdException w:name="Table Grid" w:uiPriority="39"/>
     <w:lsdException w:name="Table Theme" w:semiHidden="1" w:unhideWhenUsed="1"/>
@@ -624,18 +745,22 @@
     <w:lsdException w:name="List Table 5 Dark Accent 6" w:uiPriority="50"/>
     <w:lsdException w:name="List Table 6 Colorful Accent 6" w:uiPriority="51"/>
     <w:lsdException w:name="List Table 7 Colorful Accent 6" w:uiPriority="52"/>
+    <w:lsdException w:name="Mention" w:semiHidden="1" w:unhideWhenUsed="1"/>
+    <w:lsdException w:name="Smart Hyperlink" w:semiHidden="1" w:unhideWhenUsed="1"/>
+    <w:lsdException w:name="Hashtag" w:semiHidden="1" w:unhideWhenUsed="1"/>
+    <w:lsdException w:name="Unresolved Mention" w:semiHidden="1" w:unhideWhenUsed="1"/>
   </w:latentStyles>
   <w:style w:type="paragraph" w:default="1" w:styleId="Normal">
     <w:name w:val="Normal"/>
     <w:qFormat/>
   </w:style>
-  <w:style w:type="character" w:default="1" w:styleId="Fuentedeprrafopredeter">
+  <w:style w:type="character" w:default="1" w:styleId="DefaultParagraphFont">
     <w:name w:val="Default Paragraph Font"/>
     <w:uiPriority w:val="1"/>
     <w:semiHidden/>
     <w:unhideWhenUsed/>
   </w:style>
-  <w:style w:type="table" w:default="1" w:styleId="Tablanormal">
+  <w:style w:type="table" w:default="1" w:styleId="TableNormal">
     <w:name w:val="Normal Table"/>
     <w:uiPriority w:val="99"/>
     <w:semiHidden/>
@@ -650,7 +775,7 @@
       </w:tblCellMar>
     </w:tblPr>
   </w:style>
-  <w:style w:type="numbering" w:default="1" w:styleId="Sinlista">
+  <w:style w:type="numbering" w:default="1" w:styleId="NoList">
     <w:name w:val="No List"/>
     <w:uiPriority w:val="99"/>
     <w:semiHidden/>

</xml_diff>